<commit_message>
extension 1 project 4
</commit_message>
<xml_diff>
--- a/Project 4 Extensions/Project Report.docx
+++ b/Project 4 Extensions/Project Report.docx
@@ -61,25 +61,7 @@
           <w:szCs w:val="28"/>
           <w:lang w:val="en-US"/>
         </w:rPr>
-        <w:t xml:space="preserve">Parth </w:t>
-      </w:r>
-      <w:proofErr w:type="spellStart"/>
-      <w:r>
-        <w:rPr>
-          <w:sz w:val="28"/>
-          <w:szCs w:val="28"/>
-          <w:lang w:val="en-US"/>
-        </w:rPr>
-        <w:t>Parth</w:t>
-      </w:r>
-      <w:proofErr w:type="spellEnd"/>
-      <w:r>
-        <w:rPr>
-          <w:sz w:val="28"/>
-          <w:szCs w:val="28"/>
-          <w:lang w:val="en-US"/>
-        </w:rPr>
-        <w:t xml:space="preserve"> </w:t>
+        <w:t xml:space="preserve">Parth Parth </w:t>
       </w:r>
       <w:r>
         <w:rPr>
@@ -184,43 +166,7 @@
           <w:szCs w:val="28"/>
           <w:lang w:val="en-US"/>
         </w:rPr>
-        <w:t xml:space="preserve">to understand the </w:t>
-      </w:r>
-      <w:proofErr w:type="spellStart"/>
-      <w:r>
-        <w:rPr>
-          <w:sz w:val="28"/>
-          <w:szCs w:val="28"/>
-          <w:lang w:val="en-US"/>
-        </w:rPr>
-        <w:t>behaviour</w:t>
-      </w:r>
-      <w:proofErr w:type="spellEnd"/>
-      <w:r>
-        <w:rPr>
-          <w:sz w:val="28"/>
-          <w:szCs w:val="28"/>
-          <w:lang w:val="en-US"/>
-        </w:rPr>
-        <w:t xml:space="preserve"> and outcomes of autonomous agents, allowing us to see how the </w:t>
-      </w:r>
-      <w:proofErr w:type="spellStart"/>
-      <w:r>
-        <w:rPr>
-          <w:sz w:val="28"/>
-          <w:szCs w:val="28"/>
-          <w:lang w:val="en-US"/>
-        </w:rPr>
-        <w:t>behaviour</w:t>
-      </w:r>
-      <w:proofErr w:type="spellEnd"/>
-      <w:r>
-        <w:rPr>
-          <w:sz w:val="28"/>
-          <w:szCs w:val="28"/>
-          <w:lang w:val="en-US"/>
-        </w:rPr>
-        <w:t xml:space="preserve"> of independent agents and social tendencies </w:t>
+        <w:t xml:space="preserve">to understand the behaviour and outcomes of autonomous agents, allowing us to see how the behaviour of independent agents and social tendencies </w:t>
       </w:r>
       <w:r>
         <w:rPr>
@@ -749,15 +695,7 @@
                                     <w:jc w:val="center"/>
                                   </w:pPr>
                                   <w:r>
-                                    <w:t xml:space="preserve">At </w:t>
-                                  </w:r>
-                                  <w:proofErr w:type="gramStart"/>
-                                  <w:r>
-                                    <w:t>100 time</w:t>
-                                  </w:r>
-                                  <w:proofErr w:type="gramEnd"/>
-                                  <w:r>
-                                    <w:t xml:space="preserve"> steps</w:t>
+                                    <w:t>At 100 time steps</w:t>
                                   </w:r>
                                 </w:p>
                                 <w:p>
@@ -785,21 +723,13 @@
                                     <w:jc w:val="center"/>
                                   </w:pPr>
                                   <w:r>
-                                    <w:t xml:space="preserve">At </w:t>
-                                  </w:r>
-                                  <w:proofErr w:type="gramStart"/>
-                                  <w:r>
-                                    <w:t>2</w:t>
+                                    <w:t>At 2</w:t>
                                   </w:r>
                                   <w:r>
                                     <w:t>,</w:t>
                                   </w:r>
                                   <w:r>
-                                    <w:t>000 time</w:t>
-                                  </w:r>
-                                  <w:proofErr w:type="gramEnd"/>
-                                  <w:r>
-                                    <w:t xml:space="preserve"> steps</w:t>
+                                    <w:t>000 time steps</w:t>
                                   </w:r>
                                 </w:p>
                               </w:tc>
@@ -930,15 +860,7 @@
                                     <w:jc w:val="center"/>
                                   </w:pPr>
                                   <w:r>
-                                    <w:t xml:space="preserve">At </w:t>
-                                  </w:r>
-                                  <w:proofErr w:type="gramStart"/>
-                                  <w:r>
-                                    <w:t>10,000 time</w:t>
-                                  </w:r>
-                                  <w:proofErr w:type="gramEnd"/>
-                                  <w:r>
-                                    <w:t xml:space="preserve"> steps</w:t>
+                                    <w:t>At 10,000 time steps</w:t>
                                   </w:r>
                                 </w:p>
                               </w:tc>
@@ -951,15 +873,7 @@
                                     <w:jc w:val="center"/>
                                   </w:pPr>
                                   <w:r>
-                                    <w:t xml:space="preserve">At </w:t>
-                                  </w:r>
-                                  <w:proofErr w:type="gramStart"/>
-                                  <w:r>
-                                    <w:t>20,000 time</w:t>
-                                  </w:r>
-                                  <w:proofErr w:type="gramEnd"/>
-                                  <w:r>
-                                    <w:t xml:space="preserve"> steps</w:t>
+                                    <w:t>At 20,000 time steps</w:t>
                                   </w:r>
                                 </w:p>
                               </w:tc>
@@ -1152,15 +1066,7 @@
                               <w:jc w:val="center"/>
                             </w:pPr>
                             <w:r>
-                              <w:t xml:space="preserve">At </w:t>
-                            </w:r>
-                            <w:proofErr w:type="gramStart"/>
-                            <w:r>
-                              <w:t>100 time</w:t>
-                            </w:r>
-                            <w:proofErr w:type="gramEnd"/>
-                            <w:r>
-                              <w:t xml:space="preserve"> steps</w:t>
+                              <w:t>At 100 time steps</w:t>
                             </w:r>
                           </w:p>
                           <w:p>
@@ -1188,21 +1094,13 @@
                               <w:jc w:val="center"/>
                             </w:pPr>
                             <w:r>
-                              <w:t xml:space="preserve">At </w:t>
-                            </w:r>
-                            <w:proofErr w:type="gramStart"/>
-                            <w:r>
-                              <w:t>2</w:t>
+                              <w:t>At 2</w:t>
                             </w:r>
                             <w:r>
                               <w:t>,</w:t>
                             </w:r>
                             <w:r>
-                              <w:t>000 time</w:t>
-                            </w:r>
-                            <w:proofErr w:type="gramEnd"/>
-                            <w:r>
-                              <w:t xml:space="preserve"> steps</w:t>
+                              <w:t>000 time steps</w:t>
                             </w:r>
                           </w:p>
                         </w:tc>
@@ -1333,15 +1231,7 @@
                               <w:jc w:val="center"/>
                             </w:pPr>
                             <w:r>
-                              <w:t xml:space="preserve">At </w:t>
-                            </w:r>
-                            <w:proofErr w:type="gramStart"/>
-                            <w:r>
-                              <w:t>10,000 time</w:t>
-                            </w:r>
-                            <w:proofErr w:type="gramEnd"/>
-                            <w:r>
-                              <w:t xml:space="preserve"> steps</w:t>
+                              <w:t>At 10,000 time steps</w:t>
                             </w:r>
                           </w:p>
                         </w:tc>
@@ -1354,15 +1244,7 @@
                               <w:jc w:val="center"/>
                             </w:pPr>
                             <w:r>
-                              <w:t xml:space="preserve">At </w:t>
-                            </w:r>
-                            <w:proofErr w:type="gramStart"/>
-                            <w:r>
-                              <w:t>20,000 time</w:t>
-                            </w:r>
-                            <w:proofErr w:type="gramEnd"/>
-                            <w:r>
-                              <w:t xml:space="preserve"> steps</w:t>
+                              <w:t>At 20,000 time steps</w:t>
                             </w:r>
                           </w:p>
                         </w:tc>
@@ -1386,7 +1268,6 @@
         </w:rPr>
         <w:t xml:space="preserve">On running the </w:t>
       </w:r>
-      <w:proofErr w:type="spellStart"/>
       <w:r>
         <w:rPr>
           <w:i/>
@@ -1397,7 +1278,6 @@
         </w:rPr>
         <w:t>SocialAgentSimulation</w:t>
       </w:r>
-      <w:proofErr w:type="spellEnd"/>
       <w:r>
         <w:rPr>
           <w:sz w:val="28"/>
@@ -1438,7 +1318,6 @@
         </w:rPr>
         <w:t xml:space="preserve">it was noticed that after just </w:t>
       </w:r>
-      <w:proofErr w:type="gramStart"/>
       <w:r>
         <w:rPr>
           <w:sz w:val="28"/>
@@ -1461,16 +1340,7 @@
           <w:szCs w:val="28"/>
           <w:lang w:val="en-US"/>
         </w:rPr>
-        <w:t>time</w:t>
-      </w:r>
-      <w:proofErr w:type="gramEnd"/>
-      <w:r>
-        <w:rPr>
-          <w:sz w:val="28"/>
-          <w:szCs w:val="28"/>
-          <w:lang w:val="en-US"/>
-        </w:rPr>
-        <w:t xml:space="preserve"> steps, the agents had started clumping</w:t>
+        <w:t>time steps, the agents had started clumping</w:t>
       </w:r>
       <w:r>
         <w:rPr>
@@ -1494,51 +1364,15 @@
           <w:szCs w:val="28"/>
           <w:lang w:val="en-US"/>
         </w:rPr>
-        <w:t xml:space="preserve">At </w:t>
-      </w:r>
-      <w:proofErr w:type="gramStart"/>
-      <w:r>
-        <w:rPr>
-          <w:sz w:val="28"/>
-          <w:szCs w:val="28"/>
-          <w:lang w:val="en-US"/>
-        </w:rPr>
-        <w:t>2000 time</w:t>
-      </w:r>
-      <w:proofErr w:type="gramEnd"/>
-      <w:r>
-        <w:rPr>
-          <w:sz w:val="28"/>
-          <w:szCs w:val="28"/>
-          <w:lang w:val="en-US"/>
-        </w:rPr>
-        <w:t xml:space="preserve"> steps, there were multiple clumps. The clumps started moving off the ca</w:t>
-      </w:r>
-      <w:r>
-        <w:rPr>
-          <w:sz w:val="28"/>
-          <w:szCs w:val="28"/>
-          <w:lang w:val="en-US"/>
-        </w:rPr>
-        <w:t xml:space="preserve">nvas after </w:t>
-      </w:r>
-      <w:proofErr w:type="gramStart"/>
-      <w:r>
-        <w:rPr>
-          <w:sz w:val="28"/>
-          <w:szCs w:val="28"/>
-          <w:lang w:val="en-US"/>
-        </w:rPr>
-        <w:t>10,000 time</w:t>
-      </w:r>
-      <w:proofErr w:type="gramEnd"/>
-      <w:r>
-        <w:rPr>
-          <w:sz w:val="28"/>
-          <w:szCs w:val="28"/>
-          <w:lang w:val="en-US"/>
-        </w:rPr>
-        <w:t xml:space="preserve"> steps and only one</w:t>
+        <w:t>At 2000 time steps, there were multiple clumps. The clumps started moving off the ca</w:t>
+      </w:r>
+      <w:r>
+        <w:rPr>
+          <w:sz w:val="28"/>
+          <w:szCs w:val="28"/>
+          <w:lang w:val="en-US"/>
+        </w:rPr>
+        <w:t>nvas after 10,000 time steps and only one</w:t>
       </w:r>
       <w:r>
         <w:rPr>
@@ -1818,15 +1652,7 @@
                                     <w:jc w:val="center"/>
                                   </w:pPr>
                                   <w:r>
-                                    <w:t xml:space="preserve">At </w:t>
-                                  </w:r>
-                                  <w:proofErr w:type="gramStart"/>
-                                  <w:r>
-                                    <w:t>100 time</w:t>
-                                  </w:r>
-                                  <w:proofErr w:type="gramEnd"/>
-                                  <w:r>
-                                    <w:t xml:space="preserve"> steps</w:t>
+                                    <w:t>At 100 time steps</w:t>
                                   </w:r>
                                 </w:p>
                                 <w:p>
@@ -1854,15 +1680,7 @@
                                     <w:jc w:val="center"/>
                                   </w:pPr>
                                   <w:r>
-                                    <w:t xml:space="preserve">At </w:t>
-                                  </w:r>
-                                  <w:proofErr w:type="gramStart"/>
-                                  <w:r>
-                                    <w:t>2,000 time</w:t>
-                                  </w:r>
-                                  <w:proofErr w:type="gramEnd"/>
-                                  <w:r>
-                                    <w:t xml:space="preserve"> steps</w:t>
+                                    <w:t>At 2,000 time steps</w:t>
                                   </w:r>
                                 </w:p>
                               </w:tc>
@@ -1986,15 +1804,7 @@
                                     <w:jc w:val="center"/>
                                   </w:pPr>
                                   <w:r>
-                                    <w:t xml:space="preserve">At </w:t>
-                                  </w:r>
-                                  <w:proofErr w:type="gramStart"/>
-                                  <w:r>
-                                    <w:t>10,000 time</w:t>
-                                  </w:r>
-                                  <w:proofErr w:type="gramEnd"/>
-                                  <w:r>
-                                    <w:t xml:space="preserve"> steps</w:t>
+                                    <w:t>At 10,000 time steps</w:t>
                                   </w:r>
                                 </w:p>
                               </w:tc>
@@ -2007,15 +1817,7 @@
                                     <w:jc w:val="center"/>
                                   </w:pPr>
                                   <w:r>
-                                    <w:t xml:space="preserve">At </w:t>
-                                  </w:r>
-                                  <w:proofErr w:type="gramStart"/>
-                                  <w:r>
-                                    <w:t>20,000 time</w:t>
-                                  </w:r>
-                                  <w:proofErr w:type="gramEnd"/>
-                                  <w:r>
-                                    <w:t xml:space="preserve"> steps</w:t>
+                                    <w:t>At 20,000 time steps</w:t>
                                   </w:r>
                                 </w:p>
                               </w:tc>
@@ -2214,15 +2016,7 @@
                               <w:jc w:val="center"/>
                             </w:pPr>
                             <w:r>
-                              <w:t xml:space="preserve">At </w:t>
-                            </w:r>
-                            <w:proofErr w:type="gramStart"/>
-                            <w:r>
-                              <w:t>100 time</w:t>
-                            </w:r>
-                            <w:proofErr w:type="gramEnd"/>
-                            <w:r>
-                              <w:t xml:space="preserve"> steps</w:t>
+                              <w:t>At 100 time steps</w:t>
                             </w:r>
                           </w:p>
                           <w:p>
@@ -2250,15 +2044,7 @@
                               <w:jc w:val="center"/>
                             </w:pPr>
                             <w:r>
-                              <w:t xml:space="preserve">At </w:t>
-                            </w:r>
-                            <w:proofErr w:type="gramStart"/>
-                            <w:r>
-                              <w:t>2,000 time</w:t>
-                            </w:r>
-                            <w:proofErr w:type="gramEnd"/>
-                            <w:r>
-                              <w:t xml:space="preserve"> steps</w:t>
+                              <w:t>At 2,000 time steps</w:t>
                             </w:r>
                           </w:p>
                         </w:tc>
@@ -2382,15 +2168,7 @@
                               <w:jc w:val="center"/>
                             </w:pPr>
                             <w:r>
-                              <w:t xml:space="preserve">At </w:t>
-                            </w:r>
-                            <w:proofErr w:type="gramStart"/>
-                            <w:r>
-                              <w:t>10,000 time</w:t>
-                            </w:r>
-                            <w:proofErr w:type="gramEnd"/>
-                            <w:r>
-                              <w:t xml:space="preserve"> steps</w:t>
+                              <w:t>At 10,000 time steps</w:t>
                             </w:r>
                           </w:p>
                         </w:tc>
@@ -2403,15 +2181,7 @@
                               <w:jc w:val="center"/>
                             </w:pPr>
                             <w:r>
-                              <w:t xml:space="preserve">At </w:t>
-                            </w:r>
-                            <w:proofErr w:type="gramStart"/>
-                            <w:r>
-                              <w:t>20,000 time</w:t>
-                            </w:r>
-                            <w:proofErr w:type="gramEnd"/>
-                            <w:r>
-                              <w:t xml:space="preserve"> steps</w:t>
+                              <w:t>At 20,000 time steps</w:t>
                             </w:r>
                           </w:p>
                         </w:tc>
@@ -2457,25 +2227,7 @@
           <w:szCs w:val="28"/>
           <w:lang w:val="en-US"/>
         </w:rPr>
-        <w:t xml:space="preserve"> at </w:t>
-      </w:r>
-      <w:proofErr w:type="gramStart"/>
-      <w:r>
-        <w:rPr>
-          <w:sz w:val="28"/>
-          <w:szCs w:val="28"/>
-          <w:lang w:val="en-US"/>
-        </w:rPr>
-        <w:t>100 time</w:t>
-      </w:r>
-      <w:proofErr w:type="gramEnd"/>
-      <w:r>
-        <w:rPr>
-          <w:sz w:val="28"/>
-          <w:szCs w:val="28"/>
-          <w:lang w:val="en-US"/>
-        </w:rPr>
-        <w:t xml:space="preserve"> steps</w:t>
+        <w:t xml:space="preserve"> at 100 time steps</w:t>
       </w:r>
       <w:r>
         <w:rPr>
@@ -2491,51 +2243,15 @@
           <w:szCs w:val="28"/>
           <w:lang w:val="en-US"/>
         </w:rPr>
-        <w:t xml:space="preserve">. At </w:t>
-      </w:r>
-      <w:proofErr w:type="gramStart"/>
-      <w:r>
-        <w:rPr>
-          <w:sz w:val="28"/>
-          <w:szCs w:val="28"/>
-          <w:lang w:val="en-US"/>
-        </w:rPr>
-        <w:t>2,000 time</w:t>
-      </w:r>
-      <w:proofErr w:type="gramEnd"/>
-      <w:r>
-        <w:rPr>
-          <w:sz w:val="28"/>
-          <w:szCs w:val="28"/>
-          <w:lang w:val="en-US"/>
-        </w:rPr>
-        <w:t xml:space="preserve"> steps, clumps were visible, although their size was bigger than with radius 15.</w:t>
-      </w:r>
-      <w:r>
-        <w:rPr>
-          <w:sz w:val="28"/>
-          <w:szCs w:val="28"/>
-          <w:lang w:val="en-US"/>
-        </w:rPr>
-        <w:t xml:space="preserve"> At </w:t>
-      </w:r>
-      <w:proofErr w:type="gramStart"/>
-      <w:r>
-        <w:rPr>
-          <w:sz w:val="28"/>
-          <w:szCs w:val="28"/>
-          <w:lang w:val="en-US"/>
-        </w:rPr>
-        <w:t>10,000 time</w:t>
-      </w:r>
-      <w:proofErr w:type="gramEnd"/>
-      <w:r>
-        <w:rPr>
-          <w:sz w:val="28"/>
-          <w:szCs w:val="28"/>
-          <w:lang w:val="en-US"/>
-        </w:rPr>
-        <w:t xml:space="preserve"> steps, the clumps </w:t>
+        <w:t>. At 2,000 time steps, clumps were visible, although their size was bigger than with radius 15.</w:t>
+      </w:r>
+      <w:r>
+        <w:rPr>
+          <w:sz w:val="28"/>
+          <w:szCs w:val="28"/>
+          <w:lang w:val="en-US"/>
+        </w:rPr>
+        <w:t xml:space="preserve"> At 10,000 time steps, the clumps </w:t>
       </w:r>
       <w:r>
         <w:rPr>
@@ -2598,7 +2314,6 @@
         <w:lastRenderedPageBreak/>
         <w:t xml:space="preserve">On running the </w:t>
       </w:r>
-      <w:proofErr w:type="spellStart"/>
       <w:r>
         <w:rPr>
           <w:i/>
@@ -2609,7 +2324,6 @@
         </w:rPr>
         <w:t>CatSocialSimulation</w:t>
       </w:r>
-      <w:proofErr w:type="spellEnd"/>
       <w:r>
         <w:rPr>
           <w:i/>
@@ -2634,25 +2348,7 @@
           <w:szCs w:val="28"/>
           <w:lang w:val="en-US"/>
         </w:rPr>
-        <w:t xml:space="preserve"> with </w:t>
-      </w:r>
-      <w:proofErr w:type="gramStart"/>
-      <w:r>
-        <w:rPr>
-          <w:sz w:val="28"/>
-          <w:szCs w:val="28"/>
-          <w:lang w:val="en-US"/>
-        </w:rPr>
-        <w:t>200 time</w:t>
-      </w:r>
-      <w:proofErr w:type="gramEnd"/>
-      <w:r>
-        <w:rPr>
-          <w:sz w:val="28"/>
-          <w:szCs w:val="28"/>
-          <w:lang w:val="en-US"/>
-        </w:rPr>
-        <w:t xml:space="preserve"> steps</w:t>
+        <w:t xml:space="preserve"> with 200 time steps</w:t>
       </w:r>
       <w:r>
         <w:rPr>
@@ -3506,27 +3202,26 @@
           <w:lang w:val="en-US"/>
         </w:rPr>
         <w:lastRenderedPageBreak/>
-        <w:t>References/Acknowledgements</w:t>
-      </w:r>
-    </w:p>
-    <w:p>
-      <w:pPr>
-        <w:jc w:val="both"/>
-        <w:rPr>
-          <w:sz w:val="28"/>
-          <w:szCs w:val="28"/>
-          <w:lang w:val="en-US"/>
-        </w:rPr>
-      </w:pPr>
-      <w:r>
-        <w:rPr>
-          <w:sz w:val="28"/>
-          <w:szCs w:val="28"/>
-          <w:lang w:val="en-US"/>
-        </w:rPr>
-        <w:t xml:space="preserve">The </w:t>
-      </w:r>
-      <w:proofErr w:type="spellStart"/>
+        <w:t>Extension 1</w:t>
+      </w:r>
+    </w:p>
+    <w:p>
+      <w:pPr>
+        <w:jc w:val="both"/>
+        <w:rPr>
+          <w:sz w:val="28"/>
+          <w:szCs w:val="28"/>
+          <w:lang w:val="en-US"/>
+        </w:rPr>
+      </w:pPr>
+      <w:r>
+        <w:rPr>
+          <w:sz w:val="28"/>
+          <w:szCs w:val="28"/>
+          <w:lang w:val="en-US"/>
+        </w:rPr>
+        <w:t xml:space="preserve">For this extension, I have implements the </w:t>
+      </w:r>
       <w:r>
         <w:rPr>
           <w:i/>
@@ -3535,9 +3230,16 @@
           <w:szCs w:val="28"/>
           <w:lang w:val="en-US"/>
         </w:rPr>
-        <w:t>LandscapeDisplay</w:t>
-      </w:r>
-      <w:proofErr w:type="spellEnd"/>
+        <w:t>ArrayList</w:t>
+      </w:r>
+      <w:r>
+        <w:rPr>
+          <w:sz w:val="28"/>
+          <w:szCs w:val="28"/>
+          <w:lang w:val="en-US"/>
+        </w:rPr>
+        <w:t xml:space="preserve"> class myself. To do so, I am using an array of type </w:t>
+      </w:r>
       <w:r>
         <w:rPr>
           <w:i/>
@@ -3546,7 +3248,395 @@
           <w:szCs w:val="28"/>
           <w:lang w:val="en-US"/>
         </w:rPr>
-        <w:t xml:space="preserve"> </w:t>
+        <w:t>Object</w:t>
+      </w:r>
+      <w:r>
+        <w:rPr>
+          <w:sz w:val="28"/>
+          <w:szCs w:val="28"/>
+          <w:lang w:val="en-US"/>
+        </w:rPr>
+        <w:t>.</w:t>
+      </w:r>
+    </w:p>
+    <w:p>
+      <w:pPr>
+        <w:jc w:val="both"/>
+        <w:rPr>
+          <w:sz w:val="28"/>
+          <w:szCs w:val="28"/>
+          <w:lang w:val="en-US"/>
+        </w:rPr>
+      </w:pPr>
+      <w:r>
+        <w:rPr>
+          <w:sz w:val="28"/>
+          <w:szCs w:val="28"/>
+          <w:lang w:val="en-US"/>
+        </w:rPr>
+        <w:t xml:space="preserve">The </w:t>
+      </w:r>
+      <w:r>
+        <w:rPr>
+          <w:i/>
+          <w:iCs/>
+          <w:sz w:val="28"/>
+          <w:szCs w:val="28"/>
+          <w:lang w:val="en-US"/>
+        </w:rPr>
+        <w:t>shuffle()</w:t>
+      </w:r>
+      <w:r>
+        <w:rPr>
+          <w:sz w:val="28"/>
+          <w:szCs w:val="28"/>
+          <w:lang w:val="en-US"/>
+        </w:rPr>
+        <w:t xml:space="preserve"> method </w:t>
+      </w:r>
+      <w:r>
+        <w:rPr>
+          <w:sz w:val="28"/>
+          <w:szCs w:val="28"/>
+          <w:lang w:val="en-US"/>
+        </w:rPr>
+        <w:t>has been implemented to use the Fisher-Yates shuffle.</w:t>
+      </w:r>
+    </w:p>
+    <w:p>
+      <w:pPr>
+        <w:jc w:val="both"/>
+        <w:rPr>
+          <w:sz w:val="28"/>
+          <w:szCs w:val="28"/>
+          <w:lang w:val="en-US"/>
+        </w:rPr>
+      </w:pPr>
+      <w:r>
+        <w:rPr>
+          <w:sz w:val="28"/>
+          <w:szCs w:val="28"/>
+          <w:lang w:val="en-US"/>
+        </w:rPr>
+        <w:t xml:space="preserve">Then, </w:t>
+      </w:r>
+      <w:r>
+        <w:rPr>
+          <w:sz w:val="28"/>
+          <w:szCs w:val="28"/>
+          <w:lang w:val="en-US"/>
+        </w:rPr>
+        <w:t xml:space="preserve">I have made the class iterable by extending the </w:t>
+      </w:r>
+      <w:r>
+        <w:rPr>
+          <w:i/>
+          <w:iCs/>
+          <w:sz w:val="28"/>
+          <w:szCs w:val="28"/>
+          <w:lang w:val="en-US"/>
+        </w:rPr>
+        <w:t>Iterable&lt;T&gt;</w:t>
+      </w:r>
+      <w:r>
+        <w:rPr>
+          <w:sz w:val="28"/>
+          <w:szCs w:val="28"/>
+          <w:lang w:val="en-US"/>
+        </w:rPr>
+        <w:t xml:space="preserve"> interface.</w:t>
+      </w:r>
+    </w:p>
+    <w:p>
+      <w:pPr>
+        <w:jc w:val="both"/>
+        <w:rPr>
+          <w:sz w:val="28"/>
+          <w:szCs w:val="28"/>
+          <w:lang w:val="en-US"/>
+        </w:rPr>
+      </w:pPr>
+    </w:p>
+    <w:p>
+      <w:pPr>
+        <w:jc w:val="both"/>
+        <w:rPr>
+          <w:sz w:val="28"/>
+          <w:szCs w:val="28"/>
+          <w:lang w:val="en-US"/>
+        </w:rPr>
+      </w:pPr>
+      <w:r>
+        <w:rPr>
+          <w:sz w:val="28"/>
+          <w:szCs w:val="28"/>
+          <w:lang w:val="en-US"/>
+        </w:rPr>
+        <w:t xml:space="preserve">A lot of the challenge </w:t>
+      </w:r>
+      <w:r>
+        <w:rPr>
+          <w:sz w:val="28"/>
+          <w:szCs w:val="28"/>
+          <w:lang w:val="en-US"/>
+        </w:rPr>
+        <w:t>o</w:t>
+      </w:r>
+      <w:r>
+        <w:rPr>
+          <w:sz w:val="28"/>
+          <w:szCs w:val="28"/>
+          <w:lang w:val="en-US"/>
+        </w:rPr>
+        <w:t xml:space="preserve">f this extension was figuring out exactly how things are done with the </w:t>
+      </w:r>
+      <w:r>
+        <w:rPr>
+          <w:i/>
+          <w:iCs/>
+          <w:sz w:val="28"/>
+          <w:szCs w:val="28"/>
+          <w:lang w:val="en-US"/>
+        </w:rPr>
+        <w:t>ArrayList</w:t>
+      </w:r>
+      <w:r>
+        <w:rPr>
+          <w:sz w:val="28"/>
+          <w:szCs w:val="28"/>
+          <w:lang w:val="en-US"/>
+        </w:rPr>
+        <w:t xml:space="preserve"> that java provides and replicate those.</w:t>
+      </w:r>
+    </w:p>
+    <w:p>
+      <w:pPr>
+        <w:jc w:val="both"/>
+        <w:rPr>
+          <w:sz w:val="28"/>
+          <w:szCs w:val="28"/>
+          <w:lang w:val="en-US"/>
+        </w:rPr>
+      </w:pPr>
+    </w:p>
+    <w:p>
+      <w:pPr>
+        <w:jc w:val="both"/>
+        <w:rPr>
+          <w:sz w:val="28"/>
+          <w:szCs w:val="28"/>
+          <w:lang w:val="en-US"/>
+        </w:rPr>
+      </w:pPr>
+    </w:p>
+    <w:p>
+      <w:pPr>
+        <w:jc w:val="both"/>
+        <w:rPr>
+          <w:sz w:val="28"/>
+          <w:szCs w:val="28"/>
+          <w:lang w:val="en-US"/>
+        </w:rPr>
+      </w:pPr>
+    </w:p>
+    <w:p>
+      <w:pPr>
+        <w:jc w:val="both"/>
+        <w:rPr>
+          <w:sz w:val="28"/>
+          <w:szCs w:val="28"/>
+          <w:lang w:val="en-US"/>
+        </w:rPr>
+      </w:pPr>
+    </w:p>
+    <w:p>
+      <w:pPr>
+        <w:jc w:val="both"/>
+        <w:rPr>
+          <w:sz w:val="28"/>
+          <w:szCs w:val="28"/>
+          <w:lang w:val="en-US"/>
+        </w:rPr>
+      </w:pPr>
+    </w:p>
+    <w:p>
+      <w:pPr>
+        <w:jc w:val="both"/>
+        <w:rPr>
+          <w:sz w:val="28"/>
+          <w:szCs w:val="28"/>
+          <w:lang w:val="en-US"/>
+        </w:rPr>
+      </w:pPr>
+    </w:p>
+    <w:p>
+      <w:pPr>
+        <w:jc w:val="both"/>
+        <w:rPr>
+          <w:sz w:val="28"/>
+          <w:szCs w:val="28"/>
+          <w:lang w:val="en-US"/>
+        </w:rPr>
+      </w:pPr>
+    </w:p>
+    <w:p>
+      <w:pPr>
+        <w:jc w:val="both"/>
+        <w:rPr>
+          <w:sz w:val="28"/>
+          <w:szCs w:val="28"/>
+          <w:lang w:val="en-US"/>
+        </w:rPr>
+      </w:pPr>
+    </w:p>
+    <w:p>
+      <w:pPr>
+        <w:jc w:val="both"/>
+        <w:rPr>
+          <w:sz w:val="28"/>
+          <w:szCs w:val="28"/>
+          <w:lang w:val="en-US"/>
+        </w:rPr>
+      </w:pPr>
+    </w:p>
+    <w:p>
+      <w:pPr>
+        <w:jc w:val="both"/>
+        <w:rPr>
+          <w:sz w:val="28"/>
+          <w:szCs w:val="28"/>
+          <w:lang w:val="en-US"/>
+        </w:rPr>
+      </w:pPr>
+    </w:p>
+    <w:p>
+      <w:pPr>
+        <w:jc w:val="both"/>
+        <w:rPr>
+          <w:sz w:val="28"/>
+          <w:szCs w:val="28"/>
+          <w:lang w:val="en-US"/>
+        </w:rPr>
+      </w:pPr>
+    </w:p>
+    <w:p>
+      <w:pPr>
+        <w:jc w:val="both"/>
+        <w:rPr>
+          <w:sz w:val="28"/>
+          <w:szCs w:val="28"/>
+          <w:lang w:val="en-US"/>
+        </w:rPr>
+      </w:pPr>
+    </w:p>
+    <w:p>
+      <w:pPr>
+        <w:jc w:val="both"/>
+        <w:rPr>
+          <w:sz w:val="28"/>
+          <w:szCs w:val="28"/>
+          <w:lang w:val="en-US"/>
+        </w:rPr>
+      </w:pPr>
+    </w:p>
+    <w:p>
+      <w:pPr>
+        <w:jc w:val="both"/>
+        <w:rPr>
+          <w:sz w:val="28"/>
+          <w:szCs w:val="28"/>
+          <w:lang w:val="en-US"/>
+        </w:rPr>
+      </w:pPr>
+    </w:p>
+    <w:p>
+      <w:pPr>
+        <w:jc w:val="both"/>
+        <w:rPr>
+          <w:sz w:val="28"/>
+          <w:szCs w:val="28"/>
+          <w:lang w:val="en-US"/>
+        </w:rPr>
+      </w:pPr>
+    </w:p>
+    <w:p>
+      <w:pPr>
+        <w:jc w:val="both"/>
+        <w:rPr>
+          <w:sz w:val="28"/>
+          <w:szCs w:val="28"/>
+          <w:lang w:val="en-US"/>
+        </w:rPr>
+      </w:pPr>
+    </w:p>
+    <w:p>
+      <w:pPr>
+        <w:jc w:val="both"/>
+        <w:rPr>
+          <w:sz w:val="28"/>
+          <w:szCs w:val="28"/>
+          <w:lang w:val="en-US"/>
+        </w:rPr>
+      </w:pPr>
+    </w:p>
+    <w:p>
+      <w:pPr>
+        <w:jc w:val="both"/>
+        <w:rPr>
+          <w:sz w:val="28"/>
+          <w:szCs w:val="28"/>
+          <w:lang w:val="en-US"/>
+        </w:rPr>
+      </w:pPr>
+    </w:p>
+    <w:p>
+      <w:pPr>
+        <w:jc w:val="both"/>
+        <w:rPr>
+          <w:sz w:val="28"/>
+          <w:szCs w:val="28"/>
+          <w:lang w:val="en-US"/>
+        </w:rPr>
+      </w:pPr>
+      <w:r>
+        <w:rPr>
+          <w:b/>
+          <w:bCs/>
+          <w:sz w:val="44"/>
+          <w:szCs w:val="44"/>
+          <w:u w:val="single"/>
+          <w:lang w:val="en-US"/>
+        </w:rPr>
+        <w:lastRenderedPageBreak/>
+        <w:t>References/Acknowledgements</w:t>
+      </w:r>
+    </w:p>
+    <w:p>
+      <w:pPr>
+        <w:jc w:val="both"/>
+        <w:rPr>
+          <w:sz w:val="28"/>
+          <w:szCs w:val="28"/>
+          <w:lang w:val="en-US"/>
+        </w:rPr>
+      </w:pPr>
+      <w:r>
+        <w:rPr>
+          <w:sz w:val="28"/>
+          <w:szCs w:val="28"/>
+          <w:lang w:val="en-US"/>
+        </w:rPr>
+        <w:t xml:space="preserve">The </w:t>
+      </w:r>
+      <w:r>
+        <w:rPr>
+          <w:i/>
+          <w:iCs/>
+          <w:sz w:val="28"/>
+          <w:szCs w:val="28"/>
+          <w:lang w:val="en-US"/>
+        </w:rPr>
+        <w:t xml:space="preserve">LandscapeDisplay </w:t>
       </w:r>
       <w:r>
         <w:rPr>
@@ -3594,8 +3684,6 @@
         </w:rPr>
         <w:t xml:space="preserve">The TA, Isabella Feng helped me debug my LinkedList to fix a bug with my </w:t>
       </w:r>
-      <w:proofErr w:type="spellStart"/>
-      <w:proofErr w:type="gramStart"/>
       <w:r>
         <w:rPr>
           <w:i/>
@@ -3604,9 +3692,8 @@
           <w:szCs w:val="28"/>
           <w:lang w:val="en-US"/>
         </w:rPr>
-        <w:t>LinkedList.add</w:t>
-      </w:r>
-      <w:proofErr w:type="spellEnd"/>
+        <w:t>LinkedList.add(</w:t>
+      </w:r>
       <w:r>
         <w:rPr>
           <w:i/>
@@ -3615,17 +3702,6 @@
           <w:szCs w:val="28"/>
           <w:lang w:val="en-US"/>
         </w:rPr>
-        <w:t>(</w:t>
-      </w:r>
-      <w:proofErr w:type="gramEnd"/>
-      <w:r>
-        <w:rPr>
-          <w:i/>
-          <w:iCs/>
-          <w:sz w:val="28"/>
-          <w:szCs w:val="28"/>
-          <w:lang w:val="en-US"/>
-        </w:rPr>
         <w:t>…)</w:t>
       </w:r>
       <w:r>
@@ -3634,27 +3710,7 @@
           <w:szCs w:val="28"/>
           <w:lang w:val="en-US"/>
         </w:rPr>
-        <w:t xml:space="preserve"> method. Prof. Harper helped </w:t>
-      </w:r>
-      <w:proofErr w:type="spellStart"/>
-      <w:proofErr w:type="gramStart"/>
-      <w:r>
-        <w:rPr>
-          <w:sz w:val="28"/>
-          <w:szCs w:val="28"/>
-          <w:lang w:val="en-US"/>
-        </w:rPr>
-        <w:t>my</w:t>
-      </w:r>
-      <w:proofErr w:type="spellEnd"/>
-      <w:proofErr w:type="gramEnd"/>
-      <w:r>
-        <w:rPr>
-          <w:sz w:val="28"/>
-          <w:szCs w:val="28"/>
-          <w:lang w:val="en-US"/>
-        </w:rPr>
-        <w:t xml:space="preserve"> by clarifying what was meant by time steps in the project description.</w:t>
+        <w:t xml:space="preserve"> method. Prof. Harper helped my by clarifying what was meant by time steps in the project description.</w:t>
       </w:r>
     </w:p>
     <w:sectPr>

</xml_diff>